<commit_message>
2nd round of reviews
- reviewer 2 ask to add a bit more dicussion on stochastic and deterministic models.
- editor and reviewer 1 had no more comments.
- hope this is the final round of reviews!
</commit_message>
<xml_diff>
--- a/supplementary.docx
+++ b/supplementary.docx
@@ -28,7 +28,7 @@
         <w:t xml:space="preserve">Title</w:t>
       </w:r>
       <w:r>
-        <w:t xml:space="preserve">: Enhancing Cardiovascular Monitoring: A Non-Linear Approach to RR Interval Dynamics in Exercise and Recovery.</w:t>
+        <w:t xml:space="preserve">: Enhancing Cardiovascular Monitoring: A Non-Linear Model for Characterizing RR Interval Fluctuations in Exercise and Recovery.</w:t>
       </w:r>
     </w:p>
     <w:p>
@@ -49,7 +49,7 @@
         <w:rPr>
           <w:vertAlign w:val="superscript"/>
         </w:rPr>
-        <w:t xml:space="preserve">1,2</w:t>
+        <w:t xml:space="preserve">1</w:t>
       </w:r>
       <w:r>
         <w:t xml:space="preserve">, Diego Mabe-Castro</w:t>
@@ -93,7 +93,7 @@
         <w:t xml:space="preserve">1</w:t>
       </w:r>
       <w:r>
-        <w:t xml:space="preserve"> Centro Asistencial Docente e Investigación (CADI-UMAG), University of Magallanes, Punta Arenas, Chile.</w:t>
+        <w:t xml:space="preserve"> Centro Asistencial Docente e Investigación (CADI-UMAG), Universidad de Magallanes, Punta Arenas, Chile.</w:t>
       </w:r>
     </w:p>
     <w:p>
@@ -107,7 +107,7 @@
         <w:t xml:space="preserve">2</w:t>
       </w:r>
       <w:r>
-        <w:t xml:space="preserve"> Kinesiology Department, University of Magallanes, Punta Arenas, Chile.</w:t>
+        <w:t xml:space="preserve"> Departamento de Kinesiología, Universidad de Magallanes, Punta Arenas, Chile.</w:t>
       </w:r>
     </w:p>
     <w:p>
@@ -121,7 +121,7 @@
         <w:t xml:space="preserve">3</w:t>
       </w:r>
       <w:r>
-        <w:t xml:space="preserve"> School of Medicine, University of Magallanes, Punta Arenas, Chile.</w:t>
+        <w:t xml:space="preserve"> Escuela de Medicina, Universidad de Magallanes, Punta Arenas, Chile.</w:t>
       </w:r>
     </w:p>
     <w:p>
@@ -166,7 +166,7 @@
         <w:pStyle w:val="FirstParagraph"/>
       </w:pPr>
       <w:r>
-        <w:t xml:space="preserve">Cristian Núñez-Espinosa, School of Medicine, University of Magallanes, Punta Arenas, Chile. Centro Asistencial de Docencia e Investigación CADI-UMAG, Chile. e-mail:</w:t>
+        <w:t xml:space="preserve">Cristian Núñez-Espinosa, Escuela de Medicina, Universidad de Magallanes, Punta Arenas, Chile. Centro Asistencial de Docencia e Investigación CADI-UMAG, Chile. e-mail:</w:t>
       </w:r>
       <w:r>
         <w:t xml:space="preserve"> </w:t>
@@ -3804,7 +3804,7 @@
         <w:rPr>
           <w:rStyle w:val="FunctionTok"/>
         </w:rPr>
-        <w:t xml:space="preserve">median</w:t>
+        <w:t xml:space="preserve">mean</w:t>
       </w:r>
       <w:r>
         <w:rPr>
@@ -3828,7 +3828,7 @@
         <w:rPr>
           <w:rStyle w:val="FunctionTok"/>
         </w:rPr>
-        <w:t xml:space="preserve">median</w:t>
+        <w:t xml:space="preserve">mean</w:t>
       </w:r>
       <w:r>
         <w:rPr>

</xml_diff>